<commit_message>
Update 10/13/2023 9:35AM EST
Update as of 9:35AM EST on 10/13/2023.
</commit_message>
<xml_diff>
--- a/&LEGAL SECURITY SOFTWARE SYSTEMS/20231013 - Global United Defense, Inc. - False Statement Prevention Security Systems - v1.0.1.2.docx
+++ b/&LEGAL SECURITY SOFTWARE SYSTEMS/20231013 - Global United Defense, Inc. - False Statement Prevention Security Systems - v1.0.1.2.docx
@@ -199,7 +199,7 @@
           <w:sz w:val="28"/>
           <w:szCs w:val="28"/>
         </w:rPr>
-        <w:t>10/13/2023 7:50:46 AM</w:t>
+        <w:t>10/13/2023 9:35:32 AM</w:t>
       </w:r>
       <w:r>
         <w:rPr>
@@ -464,6 +464,81 @@
           <w:b/>
           <w:bCs/>
         </w:rPr>
+        <w:t xml:space="preserve"> </w:t>
+      </w:r>
+      <w:r>
+        <w:rPr>
+          <w:b/>
+          <w:bCs/>
+          <w:color w:val="0070C0"/>
+        </w:rPr>
+        <w:t>TO BE</w:t>
+      </w:r>
+      <w:r>
+        <w:rPr>
+          <w:b/>
+          <w:bCs/>
+        </w:rPr>
+        <w:t xml:space="preserve"> </w:t>
+      </w:r>
+      <w:r>
+        <w:rPr>
+          <w:b/>
+          <w:bCs/>
+          <w:color w:val="7030A0"/>
+        </w:rPr>
+        <w:t>SPOKEN</w:t>
+      </w:r>
+      <w:r>
+        <w:rPr>
+          <w:b/>
+          <w:bCs/>
+        </w:rPr>
+        <w:t xml:space="preserve"> </w:t>
+      </w:r>
+      <w:r>
+        <w:rPr>
+          <w:b/>
+          <w:bCs/>
+          <w:color w:val="00B0F0"/>
+        </w:rPr>
+        <w:t>OR</w:t>
+      </w:r>
+      <w:r>
+        <w:rPr>
+          <w:b/>
+          <w:bCs/>
+        </w:rPr>
+        <w:t xml:space="preserve"> </w:t>
+      </w:r>
+      <w:r>
+        <w:rPr>
+          <w:b/>
+          <w:bCs/>
+          <w:color w:val="7030A0"/>
+        </w:rPr>
+        <w:t>THOUGHT</w:t>
+      </w:r>
+      <w:r>
+        <w:rPr>
+          <w:b/>
+          <w:bCs/>
+        </w:rPr>
+        <w:t xml:space="preserve"> </w:t>
+      </w:r>
+      <w:r>
+        <w:rPr>
+          <w:b/>
+          <w:bCs/>
+          <w:color w:val="0070C0"/>
+        </w:rPr>
+        <w:t>OF</w:t>
+      </w:r>
+      <w:r>
+        <w:rPr>
+          <w:b/>
+          <w:bCs/>
+        </w:rPr>
         <w:t>,</w:t>
       </w:r>
       <w:r>
@@ -597,6 +672,13 @@
         <w:rPr>
           <w:b/>
           <w:bCs/>
+        </w:rPr>
+        <w:t xml:space="preserve">                    </w:t>
+      </w:r>
+      <w:r>
+        <w:rPr>
+          <w:b/>
+          <w:bCs/>
           <w:color w:val="FF0000"/>
         </w:rPr>
         <w:t>ALL RECORDS</w:t>
@@ -773,7 +855,6 @@
         </w:rPr>
         <w:t xml:space="preserve"> </w:t>
       </w:r>
-      <w:proofErr w:type="gramStart"/>
       <w:r>
         <w:rPr>
           <w:b/>
@@ -790,14 +871,122 @@
         <w:t>,</w:t>
       </w:r>
       <w:r>
-        <w:t xml:space="preserve"> </w:t>
-      </w:r>
-      <w:r>
-        <w:t xml:space="preserve">  </w:t>
-      </w:r>
-      <w:proofErr w:type="gramEnd"/>
-      <w:r>
-        <w:t xml:space="preserve">                                                                               </w:t>
+        <w:rPr>
+          <w:b/>
+          <w:bCs/>
+        </w:rPr>
+        <w:t xml:space="preserve"> </w:t>
+      </w:r>
+      <w:r>
+        <w:rPr>
+          <w:b/>
+          <w:bCs/>
+          <w:color w:val="0070C0"/>
+        </w:rPr>
+        <w:t>BY ALSO</w:t>
+      </w:r>
+      <w:r>
+        <w:rPr>
+          <w:b/>
+          <w:bCs/>
+        </w:rPr>
+        <w:t xml:space="preserve"> </w:t>
+      </w:r>
+      <w:r>
+        <w:rPr>
+          <w:b/>
+          <w:bCs/>
+          <w:color w:val="7030A0"/>
+        </w:rPr>
+        <w:t>STATING</w:t>
+      </w:r>
+      <w:r>
+        <w:rPr>
+          <w:b/>
+          <w:bCs/>
+        </w:rPr>
+        <w:t xml:space="preserve"> </w:t>
+      </w:r>
+      <w:r>
+        <w:rPr>
+          <w:b/>
+          <w:bCs/>
+          <w:color w:val="FF0000"/>
+        </w:rPr>
+        <w:t>THE TRUTH</w:t>
+      </w:r>
+      <w:r>
+        <w:rPr>
+          <w:b/>
+          <w:bCs/>
+        </w:rPr>
+        <w:t xml:space="preserve"> </w:t>
+      </w:r>
+      <w:r>
+        <w:rPr>
+          <w:b/>
+          <w:bCs/>
+          <w:color w:val="00B050"/>
+        </w:rPr>
+        <w:t>UNDERNEATH</w:t>
+      </w:r>
+      <w:r>
+        <w:rPr>
+          <w:b/>
+          <w:bCs/>
+        </w:rPr>
+        <w:t xml:space="preserve"> </w:t>
+      </w:r>
+      <w:r>
+        <w:rPr>
+          <w:b/>
+          <w:bCs/>
+          <w:color w:val="FF0000"/>
+        </w:rPr>
+        <w:t>ANY CROSSED OFF DATA</w:t>
+      </w:r>
+      <w:r>
+        <w:rPr>
+          <w:b/>
+          <w:bCs/>
+        </w:rPr>
+        <w:t xml:space="preserve"> </w:t>
+      </w:r>
+      <w:r>
+        <w:rPr>
+          <w:b/>
+          <w:bCs/>
+          <w:color w:val="00B0F0"/>
+        </w:rPr>
+        <w:t>OR</w:t>
+      </w:r>
+      <w:r>
+        <w:rPr>
+          <w:b/>
+          <w:bCs/>
+        </w:rPr>
+        <w:t xml:space="preserve"> </w:t>
+      </w:r>
+      <w:r>
+        <w:rPr>
+          <w:b/>
+          <w:bCs/>
+          <w:color w:val="FF0000"/>
+        </w:rPr>
+        <w:t>ANY REDACTED DATA</w:t>
+      </w:r>
+      <w:r>
+        <w:rPr>
+          <w:b/>
+          <w:bCs/>
+        </w:rPr>
+        <w:t>,</w:t>
+      </w:r>
+      <w:r>
+        <w:t xml:space="preserve"> </w:t>
+      </w:r>
+      <w:r>
+        <w:t xml:space="preserve">                                                                                 </w:t>
       </w:r>
       <w:r>
         <w:rPr>

</xml_diff>